<commit_message>
951980_1 Added the 21st rephrasing KB.
</commit_message>
<xml_diff>
--- a/KB-PDF-category/How to convert searchable or selectable to non-searchable or non-selected in .NET PDF Document.docx
+++ b/KB-PDF-category/How to convert searchable or selectable to non-searchable or non-selected in .NET PDF Document.docx
@@ -14,7 +14,7 @@
           <w:b/>
           <w:bCs/>
         </w:rPr>
-        <w:t>How to convert searchable or selectable to non-searchable or non-selected in .NET PDF Document</w:t>
+        <w:t>Convert Searchable PDFs to Non-Searchable PDFs in .NET Using Syncfusion</w:t>
       </w:r>
     </w:p>
     <w:p>
@@ -32,63 +32,56 @@
         </w:r>
       </w:hyperlink>
       <w:r>
-        <w:t> used to create, read, and edit PDF documents. Using this library, you can convert searchable/selectable PDF documents to non-searchable/selected PDF documents using C#.</w:t>
+        <w:t xml:space="preserve"> used to create, read, and edit PDF documents. Using this library, </w:t>
+      </w:r>
+      <w:r>
+        <w:t>you can convert searchable or selectable PDF documents into non-searchable formats by rendering them as images, thus disabling text selection and search functionality. This step-by-step guide illustrates how to perform this conversion using C#.</w:t>
       </w:r>
     </w:p>
     <w:p>
-      <w:r>
+      <w:pPr>
         <w:rPr>
           <w:b/>
           <w:bCs/>
         </w:rPr>
-        <w:t xml:space="preserve">Steps to convert searchable or selectable PDF </w:t>
-      </w:r>
-      <w:proofErr w:type="gramStart"/>
+      </w:pPr>
       <w:r>
         <w:rPr>
           <w:b/>
           <w:bCs/>
         </w:rPr>
-        <w:t>document</w:t>
-      </w:r>
-      <w:proofErr w:type="gramEnd"/>
+        <w:t>Steps to Convert PDF to Non-Searchable Format:</w:t>
+      </w:r>
+    </w:p>
+    <w:p>
+      <w:r>
+        <w:t>1.</w:t>
+      </w:r>
+      <w:r>
+        <w:t xml:space="preserve"> </w:t>
+      </w:r>
       <w:r>
         <w:rPr>
           <w:b/>
           <w:bCs/>
         </w:rPr>
-        <w:t xml:space="preserve"> to non-searchable or non-selected PDF </w:t>
-      </w:r>
-      <w:proofErr w:type="gramStart"/>
+        <w:t>Create a New Project</w:t>
+      </w:r>
+      <w:r>
+        <w:t>:</w:t>
+      </w:r>
+      <w:r>
+        <w:t xml:space="preserve"> </w:t>
+      </w:r>
+      <w:r>
+        <w:t>Start a new console application project to facilitate the conversion process.</w:t>
+      </w:r>
       <w:r>
         <w:rPr>
-          <w:b/>
-          <w:bCs/>
+          <w:noProof/>
         </w:rPr>
-        <w:t>document</w:t>
-      </w:r>
-      <w:proofErr w:type="gramEnd"/>
-      <w:r>
-        <w:rPr>
-          <w:b/>
-          <w:bCs/>
-        </w:rPr>
-        <w:t xml:space="preserve"> programmatically</w:t>
-      </w:r>
-    </w:p>
-    <w:p>
-      <w:pPr>
-        <w:numPr>
-          <w:ilvl w:val="0"/>
-          <w:numId w:val="1"/>
-        </w:numPr>
-      </w:pPr>
-      <w:r>
-        <w:t>Create a new console application project.</w:t>
-      </w:r>
-      <w:r>
         <w:drawing>
-          <wp:inline distT="0" distB="0" distL="0" distR="0" wp14:anchorId="015AA9DA" wp14:editId="596522D3">
+          <wp:inline distT="0" distB="0" distL="0" distR="0" wp14:anchorId="015AA9DA" wp14:editId="2DD04876">
             <wp:extent cx="5943600" cy="2837180"/>
             <wp:effectExtent l="0" t="0" r="0" b="1270"/>
             <wp:docPr id="1096561925" name="Picture 10" descr="A screenshot of a computer&#10;&#10;AI-generated content may be incorrect."/>
@@ -138,62 +131,65 @@
       </w:r>
     </w:p>
     <w:p>
-      <w:pPr>
-        <w:numPr>
-          <w:ilvl w:val="0"/>
-          <w:numId w:val="1"/>
-        </w:numPr>
-      </w:pPr>
-      <w:r>
-        <w:t>Install the </w:t>
-      </w:r>
-      <w:hyperlink r:id="rId7" w:tgtFrame="_blank" w:history="1">
+      <w:r>
+        <w:rPr>
+          <w:b/>
+          <w:bCs/>
+        </w:rPr>
+        <w:t>2.</w:t>
+      </w:r>
+      <w:r>
+        <w:rPr>
+          <w:b/>
+          <w:bCs/>
+        </w:rPr>
+        <w:t>Install Necessary Packages:</w:t>
+      </w:r>
+      <w:r>
+        <w:t xml:space="preserve"> </w:t>
+      </w:r>
+      <w:r>
+        <w:t xml:space="preserve">Add </w:t>
+      </w:r>
+      <w:hyperlink r:id="rId7" w:history="1">
         <w:r>
           <w:rPr>
             <w:rStyle w:val="Hyperlink"/>
-            <w:b/>
-            <w:bCs/>
           </w:rPr>
           <w:t>Syncfusion.Pdf.Imaging.Net.Core</w:t>
         </w:r>
       </w:hyperlink>
       <w:r>
-        <w:t> and </w:t>
-      </w:r>
-      <w:hyperlink r:id="rId8" w:tgtFrame="_blank" w:history="1">
+        <w:t xml:space="preserve"> and </w:t>
+      </w:r>
+      <w:hyperlink r:id="rId8" w:history="1">
         <w:r>
           <w:rPr>
             <w:rStyle w:val="Hyperlink"/>
-            <w:b/>
-            <w:bCs/>
           </w:rPr>
           <w:t>Syncfusion.PdfToImageConverter.Net</w:t>
         </w:r>
       </w:hyperlink>
       <w:r>
-        <w:t> NuGet packages as a reference to your console application from </w:t>
-      </w:r>
-      <w:hyperlink r:id="rId9" w:tgtFrame="_blank" w:history="1">
+        <w:t xml:space="preserve"> NuGet packages to your project from </w:t>
+      </w:r>
+      <w:hyperlink r:id="rId9" w:history="1">
         <w:r>
           <w:rPr>
             <w:rStyle w:val="Hyperlink"/>
-            <w:b/>
-            <w:bCs/>
           </w:rPr>
           <w:t>Nuget.org</w:t>
         </w:r>
       </w:hyperlink>
-      <w:r>
-        <w:t>.</w:t>
-      </w:r>
     </w:p>
     <w:p>
       <w:r>
+        <w:lastRenderedPageBreak/>
         <w:drawing>
-          <wp:inline distT="0" distB="0" distL="0" distR="0" wp14:anchorId="0E32C09A" wp14:editId="06E9FB94">
-            <wp:extent cx="5943600" cy="2146935"/>
-            <wp:effectExtent l="0" t="0" r="0" b="5715"/>
-            <wp:docPr id="449092759" name="Picture 9"/>
+          <wp:inline distT="0" distB="0" distL="0" distR="0" wp14:anchorId="1F2D1907" wp14:editId="1D19B0B0">
+            <wp:extent cx="5943600" cy="2799080"/>
+            <wp:effectExtent l="0" t="0" r="0" b="1270"/>
+            <wp:docPr id="19883209" name="Picture 1"/>
             <wp:cNvGraphicFramePr>
               <a:graphicFrameLocks xmlns:a="http://schemas.openxmlformats.org/drawingml/2006/main" noChangeAspect="1"/>
             </wp:cNvGraphicFramePr>
@@ -201,36 +197,23 @@
               <a:graphicData uri="http://schemas.openxmlformats.org/drawingml/2006/picture">
                 <pic:pic xmlns:pic="http://schemas.openxmlformats.org/drawingml/2006/picture">
                   <pic:nvPicPr>
-                    <pic:cNvPr id="0" name="Picture 27"/>
-                    <pic:cNvPicPr>
-                      <a:picLocks noChangeAspect="1" noChangeArrowheads="1"/>
-                    </pic:cNvPicPr>
+                    <pic:cNvPr id="19883209" name=""/>
+                    <pic:cNvPicPr/>
                   </pic:nvPicPr>
                   <pic:blipFill>
-                    <a:blip r:embed="rId10" cstate="print">
-                      <a:extLst>
-                        <a:ext uri="{28A0092B-C50C-407E-A947-70E740481C1C}">
-                          <a14:useLocalDpi xmlns:a14="http://schemas.microsoft.com/office/drawing/2010/main" val="0"/>
-                        </a:ext>
-                      </a:extLst>
-                    </a:blip>
-                    <a:srcRect/>
+                    <a:blip r:embed="rId10"/>
                     <a:stretch>
                       <a:fillRect/>
                     </a:stretch>
                   </pic:blipFill>
-                  <pic:spPr bwMode="auto">
+                  <pic:spPr>
                     <a:xfrm>
                       <a:off x="0" y="0"/>
-                      <a:ext cx="5943600" cy="2146935"/>
+                      <a:ext cx="5943600" cy="2799080"/>
                     </a:xfrm>
                     <a:prstGeom prst="rect">
                       <a:avLst/>
                     </a:prstGeom>
-                    <a:noFill/>
-                    <a:ln>
-                      <a:noFill/>
-                    </a:ln>
                   </pic:spPr>
                 </pic:pic>
               </a:graphicData>
@@ -241,12 +224,11 @@
     </w:p>
     <w:p>
       <w:r>
-        <w:lastRenderedPageBreak/>
         <w:drawing>
-          <wp:inline distT="0" distB="0" distL="0" distR="0" wp14:anchorId="4C139476" wp14:editId="7E25B050">
-            <wp:extent cx="5943600" cy="2040255"/>
+          <wp:inline distT="0" distB="0" distL="0" distR="0" wp14:anchorId="1FAEE9A1" wp14:editId="48D06BE4">
+            <wp:extent cx="5943600" cy="2952750"/>
             <wp:effectExtent l="0" t="0" r="0" b="0"/>
-            <wp:docPr id="1831944854" name="Picture 8"/>
+            <wp:docPr id="589868031" name="Picture 1" descr="A screenshot of a computer&#10;&#10;AI-generated content may be incorrect."/>
             <wp:cNvGraphicFramePr>
               <a:graphicFrameLocks xmlns:a="http://schemas.openxmlformats.org/drawingml/2006/main" noChangeAspect="1"/>
             </wp:cNvGraphicFramePr>
@@ -254,36 +236,23 @@
               <a:graphicData uri="http://schemas.openxmlformats.org/drawingml/2006/picture">
                 <pic:pic xmlns:pic="http://schemas.openxmlformats.org/drawingml/2006/picture">
                   <pic:nvPicPr>
-                    <pic:cNvPr id="0" name="Picture 28"/>
-                    <pic:cNvPicPr>
-                      <a:picLocks noChangeAspect="1" noChangeArrowheads="1"/>
-                    </pic:cNvPicPr>
+                    <pic:cNvPr id="589868031" name="Picture 1" descr="A screenshot of a computer&#10;&#10;AI-generated content may be incorrect."/>
+                    <pic:cNvPicPr/>
                   </pic:nvPicPr>
                   <pic:blipFill>
-                    <a:blip r:embed="rId11" cstate="print">
-                      <a:extLst>
-                        <a:ext uri="{28A0092B-C50C-407E-A947-70E740481C1C}">
-                          <a14:useLocalDpi xmlns:a14="http://schemas.microsoft.com/office/drawing/2010/main" val="0"/>
-                        </a:ext>
-                      </a:extLst>
-                    </a:blip>
-                    <a:srcRect/>
+                    <a:blip r:embed="rId11"/>
                     <a:stretch>
                       <a:fillRect/>
                     </a:stretch>
                   </pic:blipFill>
-                  <pic:spPr bwMode="auto">
+                  <pic:spPr>
                     <a:xfrm>
                       <a:off x="0" y="0"/>
-                      <a:ext cx="5943600" cy="2040255"/>
+                      <a:ext cx="5943600" cy="2952750"/>
                     </a:xfrm>
                     <a:prstGeom prst="rect">
                       <a:avLst/>
                     </a:prstGeom>
-                    <a:noFill/>
-                    <a:ln>
-                      <a:noFill/>
-                    </a:ln>
                   </pic:spPr>
                 </pic:pic>
               </a:graphicData>
@@ -293,25 +262,49 @@
       </w:r>
     </w:p>
     <w:p>
-      <w:pPr>
-        <w:numPr>
-          <w:ilvl w:val="0"/>
-          <w:numId w:val="1"/>
-        </w:numPr>
-      </w:pPr>
-      <w:r>
-        <w:t xml:space="preserve">Include the following namespaces in the </w:t>
-      </w:r>
-      <w:proofErr w:type="spellStart"/>
-      <w:r>
+      <w:r>
+        <w:t>3.</w:t>
+      </w:r>
+      <w:r>
+        <w:t xml:space="preserve"> </w:t>
+      </w:r>
+      <w:r>
+        <w:rPr>
+          <w:b/>
+          <w:bCs/>
+        </w:rPr>
+        <w:t>Include Required Namespaces</w:t>
+      </w:r>
+      <w:r>
+        <w:t>:</w:t>
+      </w:r>
+      <w:r>
+        <w:t xml:space="preserve"> </w:t>
+      </w:r>
+      <w:r>
+        <w:t xml:space="preserve">Open </w:t>
+      </w:r>
+      <w:r>
+        <w:rPr>
+          <w:b/>
+          <w:bCs/>
+        </w:rPr>
         <w:t>Program.cs</w:t>
       </w:r>
-      <w:proofErr w:type="spellEnd"/>
-      <w:r>
-        <w:t xml:space="preserve"> file.</w:t>
+      <w:r>
+        <w:t xml:space="preserve"> and ensure the following namespaces are included</w:t>
+      </w:r>
+      <w:r>
+        <w:t>.</w:t>
       </w:r>
     </w:p>
     <w:p>
+      <w:pPr>
+        <w:rPr>
+          <w:b/>
+          <w:bCs/>
+        </w:rPr>
+      </w:pPr>
       <w:r>
         <w:rPr>
           <w:b/>
@@ -320,918 +313,379 @@
         <w:t>C#</w:t>
       </w:r>
     </w:p>
+    <w:tbl>
+      <w:tblPr>
+        <w:tblStyle w:val="TableGrid"/>
+        <w:tblW w:w="0" w:type="auto"/>
+        <w:tblLook w:val="04A0" w:firstRow="1" w:lastRow="0" w:firstColumn="1" w:lastColumn="0" w:noHBand="0" w:noVBand="1"/>
+      </w:tblPr>
+      <w:tblGrid>
+        <w:gridCol w:w="9350"/>
+      </w:tblGrid>
+      <w:tr>
+        <w:tc>
+          <w:tcPr>
+            <w:tcW w:w="9350" w:type="dxa"/>
+          </w:tcPr>
+          <w:p>
+            <w:r>
+              <w:t xml:space="preserve">using </w:t>
+            </w:r>
+            <w:r>
+              <w:rPr>
+                <w:b/>
+                <w:bCs/>
+              </w:rPr>
+              <w:t>Syncfusion</w:t>
+            </w:r>
+            <w:r>
+              <w:t>.Pdf.Graphics;</w:t>
+            </w:r>
+          </w:p>
+          <w:p>
+            <w:r>
+              <w:t xml:space="preserve">using </w:t>
+            </w:r>
+            <w:r>
+              <w:rPr>
+                <w:b/>
+                <w:bCs/>
+              </w:rPr>
+              <w:t>Syncfusion</w:t>
+            </w:r>
+            <w:r>
+              <w:t>.Pdf;</w:t>
+            </w:r>
+          </w:p>
+          <w:p>
+            <w:r>
+              <w:t xml:space="preserve">using </w:t>
+            </w:r>
+            <w:r>
+              <w:rPr>
+                <w:b/>
+                <w:bCs/>
+              </w:rPr>
+              <w:t>Syncfusion</w:t>
+            </w:r>
+            <w:r>
+              <w:t>.PdfToImageConverter;</w:t>
+            </w:r>
+          </w:p>
+        </w:tc>
+      </w:tr>
+    </w:tbl>
+    <w:p/>
     <w:p>
       <w:r>
-        <w:t xml:space="preserve">using </w:t>
-      </w:r>
-      <w:proofErr w:type="spellStart"/>
-      <w:proofErr w:type="gramStart"/>
+        <w:t>4.</w:t>
+      </w:r>
+      <w:r>
+        <w:t xml:space="preserve"> </w:t>
+      </w:r>
       <w:r>
         <w:rPr>
           <w:b/>
           <w:bCs/>
         </w:rPr>
-        <w:t>Syncfusion</w:t>
-      </w:r>
-      <w:r>
-        <w:t>.Pdf.Graphics</w:t>
-      </w:r>
-      <w:proofErr w:type="spellEnd"/>
-      <w:proofErr w:type="gramEnd"/>
-      <w:r>
-        <w:t>;</w:t>
-      </w:r>
-    </w:p>
-    <w:p>
-      <w:r>
-        <w:t xml:space="preserve">using </w:t>
-      </w:r>
-      <w:proofErr w:type="spellStart"/>
+        <w:t>Implement Conversion Logic</w:t>
+      </w:r>
+      <w:r>
+        <w:t>:</w:t>
+      </w:r>
+      <w:r>
+        <w:t xml:space="preserve"> </w:t>
+      </w:r>
+      <w:r>
+        <w:t xml:space="preserve">Use this code snippet in </w:t>
+      </w:r>
       <w:r>
         <w:rPr>
           <w:b/>
           <w:bCs/>
         </w:rPr>
-        <w:t>Syncfusion</w:t>
-      </w:r>
-      <w:r>
-        <w:t>.</w:t>
-      </w:r>
-      <w:proofErr w:type="gramStart"/>
-      <w:r>
-        <w:t>Pdf</w:t>
-      </w:r>
-      <w:proofErr w:type="spellEnd"/>
-      <w:r>
-        <w:t>;</w:t>
-      </w:r>
-      <w:proofErr w:type="gramEnd"/>
+        <w:t>Program.cs</w:t>
+      </w:r>
+      <w:r>
+        <w:t xml:space="preserve"> to convert searchable PDFs to non-searchable by creating image-based PDFs:</w:t>
+      </w:r>
     </w:p>
     <w:p>
-      <w:r>
-        <w:t xml:space="preserve">using </w:t>
-      </w:r>
-      <w:proofErr w:type="spellStart"/>
-      <w:r>
+      <w:pPr>
         <w:rPr>
           <w:b/>
           <w:bCs/>
         </w:rPr>
-        <w:t>Syncfusion</w:t>
-      </w:r>
-      <w:r>
-        <w:t>.</w:t>
-      </w:r>
-      <w:proofErr w:type="gramStart"/>
-      <w:r>
-        <w:t>PdfToImageConverter</w:t>
-      </w:r>
-      <w:proofErr w:type="spellEnd"/>
-      <w:r>
-        <w:t>;</w:t>
-      </w:r>
-      <w:proofErr w:type="gramEnd"/>
-    </w:p>
-    <w:p>
-      <w:pPr>
-        <w:numPr>
-          <w:ilvl w:val="0"/>
-          <w:numId w:val="2"/>
-        </w:numPr>
       </w:pPr>
-      <w:r>
-        <w:t xml:space="preserve">Use the following code sample in </w:t>
-      </w:r>
-      <w:proofErr w:type="spellStart"/>
-      <w:r>
-        <w:t>Program.cs</w:t>
-      </w:r>
-      <w:proofErr w:type="spellEnd"/>
-      <w:r>
-        <w:t xml:space="preserve"> to convert searchable/selectable PDF documents to non-searchable/selected PDF documents.</w:t>
-      </w:r>
-    </w:p>
-    <w:p>
-      <w:r>
-        <w:rPr>
-          <w:b/>
-          <w:bCs/>
-        </w:rPr>
-        <w:t>C#</w:t>
-      </w:r>
-    </w:p>
-    <w:p>
-      <w:r>
-        <w:t xml:space="preserve">// Instantiate the </w:t>
-      </w:r>
-      <w:proofErr w:type="spellStart"/>
-      <w:r>
-        <w:t>PdfToImageConverter</w:t>
-      </w:r>
-      <w:proofErr w:type="spellEnd"/>
-      <w:r>
-        <w:t>.</w:t>
-      </w:r>
-    </w:p>
-    <w:p>
-      <w:proofErr w:type="spellStart"/>
-      <w:r>
-        <w:rPr>
-          <w:b/>
-          <w:bCs/>
-        </w:rPr>
-        <w:t>PdfToImageConverter</w:t>
-      </w:r>
-      <w:proofErr w:type="spellEnd"/>
-      <w:r>
-        <w:t xml:space="preserve"> </w:t>
-      </w:r>
-      <w:proofErr w:type="spellStart"/>
-      <w:r>
-        <w:t>imageConverter</w:t>
-      </w:r>
-      <w:proofErr w:type="spellEnd"/>
-      <w:r>
-        <w:t xml:space="preserve"> = </w:t>
-      </w:r>
-      <w:r>
-        <w:rPr>
-          <w:b/>
-          <w:bCs/>
-        </w:rPr>
-        <w:t>new</w:t>
-      </w:r>
-      <w:r>
-        <w:t xml:space="preserve"> </w:t>
-      </w:r>
-      <w:proofErr w:type="spellStart"/>
-      <w:proofErr w:type="gramStart"/>
-      <w:r>
-        <w:rPr>
-          <w:b/>
-          <w:bCs/>
-        </w:rPr>
-        <w:t>PdfToImageConverter</w:t>
-      </w:r>
-      <w:proofErr w:type="spellEnd"/>
-      <w:r>
-        <w:t>();</w:t>
-      </w:r>
-      <w:proofErr w:type="gramEnd"/>
-    </w:p>
-    <w:p/>
-    <w:p>
-      <w:r>
-        <w:t>// Load a PDF document as a stream.</w:t>
-      </w:r>
-    </w:p>
-    <w:p>
-      <w:proofErr w:type="spellStart"/>
-      <w:r>
-        <w:rPr>
-          <w:b/>
-          <w:bCs/>
-        </w:rPr>
-        <w:t>FileStream</w:t>
-      </w:r>
-      <w:proofErr w:type="spellEnd"/>
-      <w:r>
-        <w:t xml:space="preserve"> </w:t>
-      </w:r>
-      <w:proofErr w:type="spellStart"/>
-      <w:r>
-        <w:t>inputStream</w:t>
-      </w:r>
-      <w:proofErr w:type="spellEnd"/>
-      <w:r>
-        <w:t xml:space="preserve"> = </w:t>
-      </w:r>
-      <w:r>
-        <w:rPr>
-          <w:b/>
-          <w:bCs/>
-        </w:rPr>
-        <w:t>new</w:t>
-      </w:r>
-      <w:r>
-        <w:t xml:space="preserve"> </w:t>
-      </w:r>
-      <w:proofErr w:type="spellStart"/>
-      <w:proofErr w:type="gramStart"/>
-      <w:r>
-        <w:rPr>
-          <w:b/>
-          <w:bCs/>
-        </w:rPr>
-        <w:t>FileStream</w:t>
-      </w:r>
-      <w:proofErr w:type="spellEnd"/>
-      <w:r>
-        <w:t>(</w:t>
-      </w:r>
-      <w:proofErr w:type="gramEnd"/>
-      <w:r>
-        <w:t xml:space="preserve">@"../../../Input.pdf", </w:t>
-      </w:r>
-      <w:proofErr w:type="spellStart"/>
-      <w:r>
-        <w:rPr>
-          <w:b/>
-          <w:bCs/>
-        </w:rPr>
-        <w:t>FileMode</w:t>
-      </w:r>
-      <w:r>
-        <w:t>.Open</w:t>
-      </w:r>
-      <w:proofErr w:type="spellEnd"/>
-      <w:r>
-        <w:t xml:space="preserve">, </w:t>
-      </w:r>
-      <w:proofErr w:type="spellStart"/>
-      <w:r>
-        <w:rPr>
-          <w:b/>
-          <w:bCs/>
-        </w:rPr>
-        <w:t>FileAccess</w:t>
-      </w:r>
-      <w:r>
-        <w:t>.ReadWrite</w:t>
-      </w:r>
-      <w:proofErr w:type="spellEnd"/>
-      <w:proofErr w:type="gramStart"/>
-      <w:r>
-        <w:t>);</w:t>
-      </w:r>
-      <w:proofErr w:type="gramEnd"/>
-    </w:p>
-    <w:p>
-      <w:proofErr w:type="spellStart"/>
-      <w:r>
-        <w:t>imageConverter.</w:t>
-      </w:r>
-      <w:r>
-        <w:rPr>
-          <w:b/>
-          <w:bCs/>
-        </w:rPr>
-        <w:t>Load</w:t>
-      </w:r>
-      <w:proofErr w:type="spellEnd"/>
-      <w:r>
-        <w:t>(</w:t>
-      </w:r>
-      <w:proofErr w:type="spellStart"/>
-      <w:r>
-        <w:t>inputStream</w:t>
-      </w:r>
-      <w:proofErr w:type="spellEnd"/>
-      <w:proofErr w:type="gramStart"/>
-      <w:r>
-        <w:t>);</w:t>
-      </w:r>
-      <w:proofErr w:type="gramEnd"/>
-    </w:p>
-    <w:p/>
-    <w:p>
-      <w:r>
-        <w:t>// Convert PDF pages to images.</w:t>
-      </w:r>
-    </w:p>
-    <w:p>
-      <w:proofErr w:type="gramStart"/>
-      <w:r>
-        <w:rPr>
-          <w:b/>
-          <w:bCs/>
-        </w:rPr>
-        <w:t>Stream</w:t>
-      </w:r>
-      <w:r>
-        <w:t>[</w:t>
-      </w:r>
-      <w:proofErr w:type="gramEnd"/>
-      <w:r>
-        <w:t xml:space="preserve">] </w:t>
-      </w:r>
-      <w:proofErr w:type="spellStart"/>
-      <w:r>
-        <w:t>outputStream</w:t>
-      </w:r>
-      <w:proofErr w:type="spellEnd"/>
-      <w:r>
-        <w:t xml:space="preserve"> = </w:t>
-      </w:r>
-      <w:proofErr w:type="spellStart"/>
-      <w:r>
-        <w:t>imageConverter.</w:t>
-      </w:r>
-      <w:r>
-        <w:rPr>
-          <w:b/>
-          <w:bCs/>
-        </w:rPr>
-        <w:t>Convert</w:t>
-      </w:r>
-      <w:proofErr w:type="spellEnd"/>
-      <w:r>
-        <w:t xml:space="preserve">(0, </w:t>
-      </w:r>
-      <w:proofErr w:type="spellStart"/>
-      <w:r>
-        <w:t>imageConverter.PageCount</w:t>
-      </w:r>
-      <w:proofErr w:type="spellEnd"/>
-      <w:r>
-        <w:t xml:space="preserve"> - 1, false, false</w:t>
-      </w:r>
-      <w:proofErr w:type="gramStart"/>
-      <w:r>
-        <w:t>);</w:t>
-      </w:r>
-      <w:proofErr w:type="gramEnd"/>
-    </w:p>
-    <w:p>
-      <w:r>
-        <w:t>// Create a new PDF document.</w:t>
-      </w:r>
-    </w:p>
-    <w:p>
-      <w:proofErr w:type="spellStart"/>
       <w:r>
         <w:rPr>
           <w:b/>
           <w:bCs/>
         </w:rPr>
         <w:lastRenderedPageBreak/>
-        <w:t>PdfDocument</w:t>
-      </w:r>
-      <w:proofErr w:type="spellEnd"/>
-      <w:r>
-        <w:t xml:space="preserve"> document = </w:t>
-      </w:r>
-      <w:r>
-        <w:rPr>
-          <w:b/>
-          <w:bCs/>
-        </w:rPr>
-        <w:t>new</w:t>
-      </w:r>
-      <w:r>
-        <w:t xml:space="preserve"> </w:t>
-      </w:r>
-      <w:proofErr w:type="spellStart"/>
-      <w:proofErr w:type="gramStart"/>
-      <w:r>
-        <w:rPr>
-          <w:b/>
-          <w:bCs/>
-        </w:rPr>
-        <w:t>PdfDocument</w:t>
-      </w:r>
-      <w:proofErr w:type="spellEnd"/>
-      <w:r>
-        <w:t>();</w:t>
-      </w:r>
-      <w:proofErr w:type="gramEnd"/>
+        <w:t>C#</w:t>
+      </w:r>
     </w:p>
+    <w:tbl>
+      <w:tblPr>
+        <w:tblStyle w:val="TableGrid"/>
+        <w:tblW w:w="0" w:type="auto"/>
+        <w:tblLook w:val="04A0" w:firstRow="1" w:lastRow="0" w:firstColumn="1" w:lastColumn="0" w:noHBand="0" w:noVBand="1"/>
+      </w:tblPr>
+      <w:tblGrid>
+        <w:gridCol w:w="9350"/>
+      </w:tblGrid>
+      <w:tr>
+        <w:tc>
+          <w:tcPr>
+            <w:tcW w:w="9350" w:type="dxa"/>
+          </w:tcPr>
+          <w:p>
+            <w:r>
+              <w:t>// Instantiate the PdfToImageConverter.</w:t>
+            </w:r>
+          </w:p>
+          <w:p>
+            <w:r>
+              <w:t>PdfToImageConverter imageConverter = new PdfToImageConverter();</w:t>
+            </w:r>
+          </w:p>
+          <w:p/>
+          <w:p>
+            <w:r>
+              <w:t>// Load a PDF document as a stream.</w:t>
+            </w:r>
+          </w:p>
+          <w:p>
+            <w:r>
+              <w:t>using (FileStream inputStream = new FileStream(@"Input.pdf", FileMode.Open, FileAccess.ReadWrite))</w:t>
+            </w:r>
+          </w:p>
+          <w:p>
+            <w:r>
+              <w:t>{</w:t>
+            </w:r>
+          </w:p>
+          <w:p>
+            <w:r>
+              <w:t xml:space="preserve">    imageConverter.Load(inputStream);</w:t>
+            </w:r>
+          </w:p>
+          <w:p>
+            <w:r>
+              <w:t xml:space="preserve">    </w:t>
+            </w:r>
+          </w:p>
+          <w:p>
+            <w:r>
+              <w:t xml:space="preserve">    // Convert PDF pages to images.</w:t>
+            </w:r>
+          </w:p>
+          <w:p>
+            <w:r>
+              <w:t xml:space="preserve">    Stream[] outputStream = imageConverter.Convert(0, imageConverter.PageCount - 1, false, false);</w:t>
+            </w:r>
+          </w:p>
+          <w:p>
+            <w:r>
+              <w:t xml:space="preserve">    </w:t>
+            </w:r>
+          </w:p>
+          <w:p>
+            <w:r>
+              <w:t xml:space="preserve">    // Create a new PDF document.</w:t>
+            </w:r>
+          </w:p>
+          <w:p>
+            <w:r>
+              <w:t xml:space="preserve">    PdfDocument document = new PdfDocument();</w:t>
+            </w:r>
+          </w:p>
+          <w:p>
+            <w:r>
+              <w:t xml:space="preserve">    </w:t>
+            </w:r>
+          </w:p>
+          <w:p>
+            <w:r>
+              <w:t xml:space="preserve">    // Loop through each item in the outputStream array.</w:t>
+            </w:r>
+          </w:p>
+          <w:p>
+            <w:r>
+              <w:t xml:space="preserve">    foreach (var imageStream in outputStream)</w:t>
+            </w:r>
+          </w:p>
+          <w:p>
+            <w:r>
+              <w:t xml:space="preserve">    {</w:t>
+            </w:r>
+          </w:p>
+          <w:p>
+            <w:r>
+              <w:t xml:space="preserve">        // Create a PdfTiffImage object from the current outputStream item.</w:t>
+            </w:r>
+          </w:p>
+          <w:p>
+            <w:r>
+              <w:t xml:space="preserve">        PdfTiffImage image = new PdfTiffImage(imageStream);</w:t>
+            </w:r>
+          </w:p>
+          <w:p>
+            <w:r>
+              <w:t xml:space="preserve">        </w:t>
+            </w:r>
+          </w:p>
+          <w:p>
+            <w:r>
+              <w:t xml:space="preserve">        // Add a new section to the document.</w:t>
+            </w:r>
+          </w:p>
+          <w:p>
+            <w:r>
+              <w:t xml:space="preserve">        PdfSection section = document.Sections.Add();</w:t>
+            </w:r>
+          </w:p>
+          <w:p>
+            <w:r>
+              <w:t xml:space="preserve">        </w:t>
+            </w:r>
+          </w:p>
+          <w:p>
+            <w:r>
+              <w:t xml:space="preserve">        // Set the size of the page in the section to match the physical dimensions of the image.</w:t>
+            </w:r>
+          </w:p>
+          <w:p>
+            <w:r>
+              <w:t xml:space="preserve">        section.PageSettings.Size = image.PhysicalDimension;</w:t>
+            </w:r>
+          </w:p>
+          <w:p>
+            <w:r>
+              <w:t xml:space="preserve">        </w:t>
+            </w:r>
+          </w:p>
+          <w:p>
+            <w:r>
+              <w:t xml:space="preserve">        // Set the margins of the page in the section to 0.</w:t>
+            </w:r>
+          </w:p>
+          <w:p>
+            <w:r>
+              <w:t xml:space="preserve">        section.PageSettings.Margins.All = 0;</w:t>
+            </w:r>
+          </w:p>
+          <w:p>
+            <w:r>
+              <w:t xml:space="preserve">        </w:t>
+            </w:r>
+          </w:p>
+          <w:p>
+            <w:r>
+              <w:t xml:space="preserve">        // Add a new page to the section.</w:t>
+            </w:r>
+          </w:p>
+          <w:p>
+            <w:r>
+              <w:t xml:space="preserve">        PdfPage page = section.Pages.Add();</w:t>
+            </w:r>
+          </w:p>
+          <w:p>
+            <w:r>
+              <w:t xml:space="preserve">        </w:t>
+            </w:r>
+          </w:p>
+          <w:p>
+            <w:r>
+              <w:t xml:space="preserve">        // Get the graphics context of the page</w:t>
+            </w:r>
+          </w:p>
+          <w:p>
+            <w:r>
+              <w:t xml:space="preserve">        PdfGraphics graphics = page.Graphics;</w:t>
+            </w:r>
+          </w:p>
+          <w:p>
+            <w:r>
+              <w:t xml:space="preserve">        </w:t>
+            </w:r>
+          </w:p>
+          <w:p>
+            <w:r>
+              <w:t xml:space="preserve">        // Draw the image on the page.</w:t>
+            </w:r>
+          </w:p>
+          <w:p>
+            <w:r>
+              <w:t xml:space="preserve">        graphics.DrawImage(image, 0, 0, graphics.ClientSize.Width, graphics.ClientSize.Height);</w:t>
+            </w:r>
+          </w:p>
+          <w:p>
+            <w:r>
+              <w:t xml:space="preserve">    }</w:t>
+            </w:r>
+          </w:p>
+          <w:p>
+            <w:r>
+              <w:lastRenderedPageBreak/>
+              <w:t xml:space="preserve">    </w:t>
+            </w:r>
+          </w:p>
+          <w:p>
+            <w:r>
+              <w:t xml:space="preserve">    // Save the document to a file stream.</w:t>
+            </w:r>
+          </w:p>
+          <w:p>
+            <w:r>
+              <w:t xml:space="preserve">    using (MemoryStream memoryStream = new MemoryStream())</w:t>
+            </w:r>
+          </w:p>
+          <w:p>
+            <w:r>
+              <w:t xml:space="preserve">    {</w:t>
+            </w:r>
+          </w:p>
+          <w:p>
+            <w:r>
+              <w:t xml:space="preserve">        document.Save(memoryStream);</w:t>
+            </w:r>
+          </w:p>
+          <w:p>
+            <w:r>
+              <w:t xml:space="preserve">        File.WriteAllBytes("Output.pdf", memoryStream.ToArray());</w:t>
+            </w:r>
+          </w:p>
+          <w:p>
+            <w:r>
+              <w:t xml:space="preserve">    }</w:t>
+            </w:r>
+          </w:p>
+          <w:p>
+            <w:r>
+              <w:t xml:space="preserve">    </w:t>
+            </w:r>
+          </w:p>
+          <w:p>
+            <w:r>
+              <w:t xml:space="preserve">    // Close the document.</w:t>
+            </w:r>
+          </w:p>
+          <w:p>
+            <w:r>
+              <w:t xml:space="preserve">    document.Close(true);</w:t>
+            </w:r>
+          </w:p>
+          <w:p>
+            <w:r>
+              <w:t>}</w:t>
+            </w:r>
+          </w:p>
+        </w:tc>
+      </w:tr>
+    </w:tbl>
     <w:p/>
-    <w:p>
-      <w:r>
-        <w:t xml:space="preserve">// Loop through each item in the </w:t>
-      </w:r>
-      <w:proofErr w:type="spellStart"/>
-      <w:r>
-        <w:t>outputStream</w:t>
-      </w:r>
-      <w:proofErr w:type="spellEnd"/>
-      <w:r>
-        <w:t xml:space="preserve"> array.</w:t>
-      </w:r>
-    </w:p>
-    <w:p>
-      <w:r>
-        <w:rPr>
-          <w:b/>
-          <w:bCs/>
-        </w:rPr>
-        <w:t>for</w:t>
-      </w:r>
-      <w:r>
-        <w:t xml:space="preserve"> (int </w:t>
-      </w:r>
-      <w:proofErr w:type="spellStart"/>
-      <w:r>
-        <w:t>i</w:t>
-      </w:r>
-      <w:proofErr w:type="spellEnd"/>
-      <w:r>
-        <w:t xml:space="preserve"> = 0; </w:t>
-      </w:r>
-      <w:proofErr w:type="spellStart"/>
-      <w:r>
-        <w:t>i</w:t>
-      </w:r>
-      <w:proofErr w:type="spellEnd"/>
-      <w:r>
-        <w:t xml:space="preserve"> &lt; </w:t>
-      </w:r>
-      <w:proofErr w:type="spellStart"/>
-      <w:r>
-        <w:t>outputStream.Length</w:t>
-      </w:r>
-      <w:proofErr w:type="spellEnd"/>
-      <w:r>
-        <w:t xml:space="preserve">; </w:t>
-      </w:r>
-      <w:proofErr w:type="spellStart"/>
-      <w:r>
-        <w:t>i</w:t>
-      </w:r>
-      <w:proofErr w:type="spellEnd"/>
-      <w:r>
-        <w:t>++)</w:t>
-      </w:r>
-    </w:p>
-    <w:p>
-      <w:r>
-        <w:t>{</w:t>
-      </w:r>
-    </w:p>
-    <w:p>
-      <w:r>
-        <w:t xml:space="preserve">   // Create a </w:t>
-      </w:r>
-      <w:proofErr w:type="spellStart"/>
-      <w:r>
-        <w:t>PdfTiffImage</w:t>
-      </w:r>
-      <w:proofErr w:type="spellEnd"/>
-      <w:r>
-        <w:t xml:space="preserve"> object from the current </w:t>
-      </w:r>
-      <w:proofErr w:type="spellStart"/>
-      <w:r>
-        <w:t>outputStream</w:t>
-      </w:r>
-      <w:proofErr w:type="spellEnd"/>
-      <w:r>
-        <w:t xml:space="preserve"> item.</w:t>
-      </w:r>
-    </w:p>
-    <w:p>
-      <w:r>
-        <w:t xml:space="preserve">   </w:t>
-      </w:r>
-      <w:proofErr w:type="spellStart"/>
-      <w:r>
-        <w:rPr>
-          <w:b/>
-          <w:bCs/>
-        </w:rPr>
-        <w:t>PdfTiffImage</w:t>
-      </w:r>
-      <w:proofErr w:type="spellEnd"/>
-      <w:r>
-        <w:t xml:space="preserve"> image = </w:t>
-      </w:r>
-      <w:r>
-        <w:rPr>
-          <w:b/>
-          <w:bCs/>
-        </w:rPr>
-        <w:t>new</w:t>
-      </w:r>
-      <w:r>
-        <w:t xml:space="preserve"> </w:t>
-      </w:r>
-      <w:proofErr w:type="spellStart"/>
-      <w:r>
-        <w:rPr>
-          <w:b/>
-          <w:bCs/>
-        </w:rPr>
-        <w:t>PdfTiffImage</w:t>
-      </w:r>
-      <w:proofErr w:type="spellEnd"/>
-      <w:r>
-        <w:t>(</w:t>
-      </w:r>
-      <w:proofErr w:type="spellStart"/>
-      <w:r>
-        <w:t>outputStream</w:t>
-      </w:r>
-      <w:proofErr w:type="spellEnd"/>
-      <w:r>
-        <w:t>[</w:t>
-      </w:r>
-      <w:proofErr w:type="spellStart"/>
-      <w:r>
-        <w:t>i</w:t>
-      </w:r>
-      <w:proofErr w:type="spellEnd"/>
-      <w:r>
-        <w:t>]</w:t>
-      </w:r>
-      <w:proofErr w:type="gramStart"/>
-      <w:r>
-        <w:t>);</w:t>
-      </w:r>
-      <w:proofErr w:type="gramEnd"/>
-    </w:p>
-    <w:p>
-      <w:r>
-        <w:t xml:space="preserve">   // Add a new section to the document.</w:t>
-      </w:r>
-    </w:p>
-    <w:p>
-      <w:r>
-        <w:t xml:space="preserve">   </w:t>
-      </w:r>
-      <w:proofErr w:type="spellStart"/>
-      <w:r>
-        <w:rPr>
-          <w:b/>
-          <w:bCs/>
-        </w:rPr>
-        <w:t>PdfSection</w:t>
-      </w:r>
-      <w:proofErr w:type="spellEnd"/>
-      <w:r>
-        <w:t xml:space="preserve"> section = </w:t>
-      </w:r>
-      <w:proofErr w:type="spellStart"/>
-      <w:proofErr w:type="gramStart"/>
-      <w:r>
-        <w:t>document.Sections.</w:t>
-      </w:r>
-      <w:r>
-        <w:rPr>
-          <w:b/>
-          <w:bCs/>
-        </w:rPr>
-        <w:t>Add</w:t>
-      </w:r>
-      <w:proofErr w:type="spellEnd"/>
-      <w:proofErr w:type="gramEnd"/>
-      <w:r>
-        <w:t>(</w:t>
-      </w:r>
-      <w:proofErr w:type="gramStart"/>
-      <w:r>
-        <w:t>);</w:t>
-      </w:r>
-      <w:proofErr w:type="gramEnd"/>
-    </w:p>
-    <w:p>
-      <w:r>
-        <w:t xml:space="preserve">   // Set the size of the page in the section to match the physical dimensions of the image.</w:t>
-      </w:r>
-    </w:p>
-    <w:p>
-      <w:r>
-        <w:t xml:space="preserve">   </w:t>
-      </w:r>
-      <w:proofErr w:type="spellStart"/>
-      <w:proofErr w:type="gramStart"/>
-      <w:r>
-        <w:t>section.PageSettings.Size</w:t>
-      </w:r>
-      <w:proofErr w:type="spellEnd"/>
-      <w:proofErr w:type="gramEnd"/>
-      <w:r>
-        <w:t xml:space="preserve"> = </w:t>
-      </w:r>
-      <w:proofErr w:type="spellStart"/>
-      <w:proofErr w:type="gramStart"/>
-      <w:r>
-        <w:t>image.PhysicalDimension</w:t>
-      </w:r>
-      <w:proofErr w:type="spellEnd"/>
-      <w:proofErr w:type="gramEnd"/>
-      <w:r>
-        <w:t>;</w:t>
-      </w:r>
-    </w:p>
-    <w:p>
-      <w:r>
-        <w:t xml:space="preserve">   // Set the margins of the page in the section to 0.</w:t>
-      </w:r>
-    </w:p>
-    <w:p>
-      <w:r>
-        <w:t xml:space="preserve">   </w:t>
-      </w:r>
-      <w:proofErr w:type="spellStart"/>
-      <w:proofErr w:type="gramStart"/>
-      <w:r>
-        <w:t>section.PageSettings.Margins</w:t>
-      </w:r>
-      <w:proofErr w:type="gramEnd"/>
-      <w:r>
-        <w:t>.All</w:t>
-      </w:r>
-      <w:proofErr w:type="spellEnd"/>
-      <w:r>
-        <w:t xml:space="preserve"> = </w:t>
-      </w:r>
-      <w:proofErr w:type="gramStart"/>
-      <w:r>
-        <w:t>0;</w:t>
-      </w:r>
-      <w:proofErr w:type="gramEnd"/>
-    </w:p>
-    <w:p>
-      <w:r>
-        <w:t xml:space="preserve">   // Add a new page to the section.</w:t>
-      </w:r>
-    </w:p>
-    <w:p>
-      <w:r>
-        <w:t xml:space="preserve">   </w:t>
-      </w:r>
-      <w:proofErr w:type="spellStart"/>
-      <w:r>
-        <w:rPr>
-          <w:b/>
-          <w:bCs/>
-        </w:rPr>
-        <w:t>PdfPage</w:t>
-      </w:r>
-      <w:proofErr w:type="spellEnd"/>
-      <w:r>
-        <w:t xml:space="preserve"> page = </w:t>
-      </w:r>
-      <w:proofErr w:type="spellStart"/>
-      <w:proofErr w:type="gramStart"/>
-      <w:r>
-        <w:t>section.Pages.</w:t>
-      </w:r>
-      <w:r>
-        <w:rPr>
-          <w:b/>
-          <w:bCs/>
-        </w:rPr>
-        <w:t>Add</w:t>
-      </w:r>
-      <w:proofErr w:type="spellEnd"/>
-      <w:proofErr w:type="gramEnd"/>
-      <w:r>
-        <w:t>(</w:t>
-      </w:r>
-      <w:proofErr w:type="gramStart"/>
-      <w:r>
-        <w:t>);</w:t>
-      </w:r>
-      <w:proofErr w:type="gramEnd"/>
-    </w:p>
-    <w:p>
-      <w:r>
-        <w:t xml:space="preserve">   // Get the graphics context of the page</w:t>
-      </w:r>
-    </w:p>
-    <w:p>
-      <w:r>
-        <w:t xml:space="preserve">   </w:t>
-      </w:r>
-      <w:proofErr w:type="spellStart"/>
-      <w:r>
-        <w:rPr>
-          <w:b/>
-          <w:bCs/>
-        </w:rPr>
-        <w:t>PdfGraphics</w:t>
-      </w:r>
-      <w:proofErr w:type="spellEnd"/>
-      <w:r>
-        <w:t xml:space="preserve"> graphics = </w:t>
-      </w:r>
-      <w:proofErr w:type="spellStart"/>
-      <w:proofErr w:type="gramStart"/>
-      <w:r>
-        <w:t>page.Graphics</w:t>
-      </w:r>
-      <w:proofErr w:type="spellEnd"/>
-      <w:proofErr w:type="gramEnd"/>
-      <w:r>
-        <w:t>;</w:t>
-      </w:r>
-    </w:p>
-    <w:p>
-      <w:r>
-        <w:t xml:space="preserve">   // Draw the image on the page.</w:t>
-      </w:r>
-    </w:p>
-    <w:p>
-      <w:r>
-        <w:t xml:space="preserve">   </w:t>
-      </w:r>
-      <w:proofErr w:type="spellStart"/>
-      <w:proofErr w:type="gramStart"/>
-      <w:r>
-        <w:t>graphics.</w:t>
-      </w:r>
-      <w:r>
-        <w:rPr>
-          <w:b/>
-          <w:bCs/>
-        </w:rPr>
-        <w:t>DrawImage</w:t>
-      </w:r>
-      <w:proofErr w:type="spellEnd"/>
-      <w:proofErr w:type="gramEnd"/>
-      <w:r>
-        <w:t xml:space="preserve">(image, 0, 0, </w:t>
-      </w:r>
-      <w:proofErr w:type="spellStart"/>
-      <w:proofErr w:type="gramStart"/>
-      <w:r>
-        <w:t>graphics.ClientSize.Width</w:t>
-      </w:r>
-      <w:proofErr w:type="spellEnd"/>
-      <w:proofErr w:type="gramEnd"/>
-      <w:r>
-        <w:t xml:space="preserve">, </w:t>
-      </w:r>
-      <w:proofErr w:type="spellStart"/>
-      <w:proofErr w:type="gramStart"/>
-      <w:r>
-        <w:t>graphics.ClientSize.Height</w:t>
-      </w:r>
-      <w:proofErr w:type="spellEnd"/>
-      <w:r>
-        <w:t>);</w:t>
-      </w:r>
-      <w:proofErr w:type="gramEnd"/>
-    </w:p>
-    <w:p>
-      <w:r>
-        <w:t>}</w:t>
-      </w:r>
-    </w:p>
-    <w:p/>
-    <w:p>
-      <w:r>
-        <w:t>// Save the document to a memory stream.</w:t>
-      </w:r>
-    </w:p>
-    <w:p>
-      <w:proofErr w:type="spellStart"/>
-      <w:r>
-        <w:rPr>
-          <w:b/>
-          <w:bCs/>
-        </w:rPr>
-        <w:t>MemoryStream</w:t>
-      </w:r>
-      <w:proofErr w:type="spellEnd"/>
-      <w:r>
-        <w:t xml:space="preserve"> </w:t>
-      </w:r>
-      <w:proofErr w:type="spellStart"/>
-      <w:r>
-        <w:t>memoryStream</w:t>
-      </w:r>
-      <w:proofErr w:type="spellEnd"/>
-      <w:r>
-        <w:t xml:space="preserve"> = </w:t>
-      </w:r>
-      <w:r>
-        <w:rPr>
-          <w:b/>
-          <w:bCs/>
-        </w:rPr>
-        <w:t>new</w:t>
-      </w:r>
-      <w:r>
-        <w:t xml:space="preserve"> </w:t>
-      </w:r>
-      <w:proofErr w:type="spellStart"/>
-      <w:proofErr w:type="gramStart"/>
-      <w:r>
-        <w:rPr>
-          <w:b/>
-          <w:bCs/>
-        </w:rPr>
-        <w:t>MemoryStream</w:t>
-      </w:r>
-      <w:proofErr w:type="spellEnd"/>
-      <w:r>
-        <w:t>();</w:t>
-      </w:r>
-      <w:proofErr w:type="gramEnd"/>
-    </w:p>
-    <w:p>
-      <w:proofErr w:type="spellStart"/>
-      <w:proofErr w:type="gramStart"/>
-      <w:r>
-        <w:t>document.</w:t>
-      </w:r>
-      <w:r>
-        <w:rPr>
-          <w:b/>
-          <w:bCs/>
-        </w:rPr>
-        <w:t>Save</w:t>
-      </w:r>
-      <w:proofErr w:type="spellEnd"/>
-      <w:proofErr w:type="gramEnd"/>
-      <w:r>
-        <w:t>(</w:t>
-      </w:r>
-      <w:proofErr w:type="spellStart"/>
-      <w:r>
-        <w:t>memoryStream</w:t>
-      </w:r>
-      <w:proofErr w:type="spellEnd"/>
-      <w:proofErr w:type="gramStart"/>
-      <w:r>
-        <w:t>);</w:t>
-      </w:r>
-      <w:proofErr w:type="gramEnd"/>
-    </w:p>
-    <w:p/>
-    <w:p>
-      <w:r>
-        <w:t>// Write the content of the memory stream to an output PDF file.</w:t>
-      </w:r>
-    </w:p>
-    <w:p>
-      <w:proofErr w:type="spellStart"/>
-      <w:r>
-        <w:rPr>
-          <w:b/>
-          <w:bCs/>
-        </w:rPr>
-        <w:lastRenderedPageBreak/>
-        <w:t>File</w:t>
-      </w:r>
-      <w:r>
-        <w:t>.</w:t>
-      </w:r>
-      <w:r>
-        <w:rPr>
-          <w:b/>
-          <w:bCs/>
-        </w:rPr>
-        <w:t>WriteAllBytes</w:t>
-      </w:r>
-      <w:proofErr w:type="spellEnd"/>
-      <w:r>
-        <w:t xml:space="preserve">("Output.pdf", </w:t>
-      </w:r>
-      <w:proofErr w:type="spellStart"/>
-      <w:r>
-        <w:t>memoryStream.</w:t>
-      </w:r>
-      <w:r>
-        <w:rPr>
-          <w:b/>
-          <w:bCs/>
-        </w:rPr>
-        <w:t>ToArray</w:t>
-      </w:r>
-      <w:proofErr w:type="spellEnd"/>
-      <w:r>
-        <w:t>()</w:t>
-      </w:r>
-      <w:proofErr w:type="gramStart"/>
-      <w:r>
-        <w:t>);</w:t>
-      </w:r>
-      <w:proofErr w:type="gramEnd"/>
-    </w:p>
-    <w:p/>
-    <w:p>
-      <w:r>
-        <w:t>// Close the document.</w:t>
-      </w:r>
-    </w:p>
-    <w:p>
-      <w:proofErr w:type="spellStart"/>
-      <w:proofErr w:type="gramStart"/>
-      <w:r>
-        <w:t>document.</w:t>
-      </w:r>
-      <w:r>
-        <w:rPr>
-          <w:b/>
-          <w:bCs/>
-        </w:rPr>
-        <w:t>Close</w:t>
-      </w:r>
-      <w:proofErr w:type="spellEnd"/>
-      <w:proofErr w:type="gramEnd"/>
-      <w:r>
-        <w:t>(true</w:t>
-      </w:r>
-      <w:proofErr w:type="gramStart"/>
-      <w:r>
-        <w:t>);</w:t>
-      </w:r>
-      <w:proofErr w:type="gramEnd"/>
-    </w:p>
     <w:p>
       <w:r>
         <w:t>A complete working sample can be downloaded from </w:t>
@@ -1253,19 +707,17 @@
     <w:p>
       <w:r>
         <w:lastRenderedPageBreak/>
-        <w:t xml:space="preserve">By executing the program, you will get </w:t>
-      </w:r>
-      <w:proofErr w:type="gramStart"/>
-      <w:r>
-        <w:t>ta</w:t>
-      </w:r>
-      <w:proofErr w:type="gramEnd"/>
-      <w:r>
-        <w:t xml:space="preserve"> PDF document as follows.</w:t>
-      </w:r>
-      <w:r>
+        <w:t>By executing the program, the output PDF document will be generated as shown below</w:t>
+      </w:r>
+      <w:r>
+        <w:t>.</w:t>
+      </w:r>
+      <w:r>
+        <w:rPr>
+          <w:noProof/>
+        </w:rPr>
         <w:drawing>
-          <wp:inline distT="0" distB="0" distL="0" distR="0" wp14:anchorId="263340E8" wp14:editId="6100FE39">
+          <wp:inline distT="0" distB="0" distL="0" distR="0" wp14:anchorId="263340E8" wp14:editId="71184D10">
             <wp:extent cx="5943600" cy="3855085"/>
             <wp:effectExtent l="0" t="0" r="0" b="0"/>
             <wp:docPr id="323852289" name="Picture 7" descr="A screenshot of a computer screen&#10;&#10;AI-generated content may be incorrect."/>
@@ -1314,6 +766,9 @@
         </w:drawing>
       </w:r>
       <w:r>
+        <w:rPr>
+          <w:noProof/>
+        </w:rPr>
         <w:drawing>
           <wp:inline distT="0" distB="0" distL="0" distR="0" wp14:anchorId="174DD1C3" wp14:editId="02AA796D">
             <wp:extent cx="5943600" cy="4107815"/>
@@ -1367,25 +822,73 @@
     <w:p>
       <w:r>
         <w:lastRenderedPageBreak/>
-        <w:t>Take a moment to peruse the documentation for </w:t>
-      </w:r>
-      <w:hyperlink r:id="rId15" w:tgtFrame="_blank" w:history="1">
+        <w:t xml:space="preserve">Take a moment to explore the documentation on </w:t>
+      </w:r>
+      <w:hyperlink r:id="rId15" w:history="1">
         <w:r>
           <w:rPr>
             <w:rStyle w:val="Hyperlink"/>
-            <w:b/>
-            <w:bCs/>
           </w:rPr>
-          <w:t>working with pages</w:t>
+          <w:t>working with PDF pages</w:t>
         </w:r>
       </w:hyperlink>
       <w:r>
-        <w:t>. You can find options like inserting, rotating, importing, and rearranging the pages from an existing document, removing the pages, and splitting a PDF file into individual pages.</w:t>
+        <w:t>. You'll find options for inserting, rotating, importing, and rearranging pages from an existing document, as well as removing pages and splitting a PDF file into individual pages.</w:t>
       </w:r>
     </w:p>
     <w:p>
-      <w:r>
-        <w:t>Refer to </w:t>
+      <w:pPr>
+        <w:rPr>
+          <w:b/>
+          <w:bCs/>
+        </w:rPr>
+      </w:pPr>
+      <w:r>
+        <w:rPr>
+          <w:b/>
+          <w:bCs/>
+        </w:rPr>
+        <w:t>Conclusion</w:t>
+      </w:r>
+    </w:p>
+    <w:p>
+      <w:r>
+        <w:t xml:space="preserve">I hope you enjoyed learning about how </w:t>
+      </w:r>
+      <w:r>
+        <w:t>c</w:t>
+      </w:r>
+      <w:r>
+        <w:t xml:space="preserve">onvert </w:t>
+      </w:r>
+      <w:r>
+        <w:t>s</w:t>
+      </w:r>
+      <w:r>
+        <w:t xml:space="preserve">earchable PDFs to </w:t>
+      </w:r>
+      <w:r>
+        <w:t>n</w:t>
+      </w:r>
+      <w:r>
+        <w:t>on-</w:t>
+      </w:r>
+      <w:r>
+        <w:t>s</w:t>
+      </w:r>
+      <w:r>
+        <w:t>earchable PDFs</w:t>
+      </w:r>
+      <w:r>
+        <w:t>.</w:t>
+      </w:r>
+      <w:r>
+        <w:t xml:space="preserve"> </w:t>
+      </w:r>
+    </w:p>
+    <w:p>
+      <w:r>
+        <w:t>You can refer to our </w:t>
       </w:r>
       <w:hyperlink r:id="rId16" w:tgtFrame="_blank" w:history="1">
         <w:r>
@@ -1394,11 +897,138 @@
             <w:b/>
             <w:bCs/>
           </w:rPr>
-          <w:t>here</w:t>
+          <w:t>ASP.NET Core PDF’s feature tour</w:t>
         </w:r>
       </w:hyperlink>
       <w:r>
-        <w:t> to explore a rich set of Syncfusion Essential® PDF features.</w:t>
+        <w:t> page to know about its other groundbreaking feature representations. You can also explore our </w:t>
+      </w:r>
+      <w:hyperlink r:id="rId17" w:anchor="/material" w:tgtFrame="_blank" w:history="1">
+        <w:r>
+          <w:rPr>
+            <w:rStyle w:val="Hyperlink"/>
+            <w:b/>
+            <w:bCs/>
+          </w:rPr>
+          <w:t>ASP.NET Core PDF example</w:t>
+        </w:r>
+      </w:hyperlink>
+      <w:r>
+        <w:t> to understand how to present and manipulate data.</w:t>
+      </w:r>
+    </w:p>
+    <w:p>
+      <w:r>
+        <w:t>For current customers, you can check out our </w:t>
+      </w:r>
+      <w:hyperlink r:id="rId18" w:tgtFrame="_blank" w:history="1">
+        <w:r>
+          <w:rPr>
+            <w:rStyle w:val="Hyperlink"/>
+            <w:b/>
+            <w:bCs/>
+          </w:rPr>
+          <w:t>ASP.NET</w:t>
+        </w:r>
+      </w:hyperlink>
+      <w:r>
+        <w:t> Core components from the </w:t>
+      </w:r>
+      <w:hyperlink r:id="rId19" w:tgtFrame="_blank" w:history="1">
+        <w:r>
+          <w:rPr>
+            <w:rStyle w:val="Hyperlink"/>
+            <w:b/>
+            <w:bCs/>
+          </w:rPr>
+          <w:t>License and Downloads</w:t>
+        </w:r>
+      </w:hyperlink>
+      <w:r>
+        <w:t> page. If you are new to Syncfusion®, you can try our 30-day </w:t>
+      </w:r>
+      <w:hyperlink r:id="rId20" w:tgtFrame="_blank" w:history="1">
+        <w:r>
+          <w:rPr>
+            <w:rStyle w:val="Hyperlink"/>
+            <w:b/>
+            <w:bCs/>
+          </w:rPr>
+          <w:t>free trial</w:t>
+        </w:r>
+      </w:hyperlink>
+      <w:r>
+        <w:t> to check out our </w:t>
+      </w:r>
+      <w:hyperlink r:id="rId21" w:tgtFrame="_blank" w:history="1">
+        <w:r>
+          <w:rPr>
+            <w:rStyle w:val="Hyperlink"/>
+            <w:b/>
+            <w:bCs/>
+          </w:rPr>
+          <w:t>ASP.NET</w:t>
+        </w:r>
+      </w:hyperlink>
+      <w:r>
+        <w:t> Core PDF and other </w:t>
+      </w:r>
+      <w:hyperlink r:id="rId22" w:tgtFrame="_blank" w:history="1">
+        <w:r>
+          <w:rPr>
+            <w:rStyle w:val="Hyperlink"/>
+            <w:b/>
+            <w:bCs/>
+          </w:rPr>
+          <w:t>ASP.NET</w:t>
+        </w:r>
+      </w:hyperlink>
+      <w:r>
+        <w:t> Core components.</w:t>
+      </w:r>
+    </w:p>
+    <w:p>
+      <w:r>
+        <w:t>If you have any queries or require clarifications, please let us know in comments below. You can also contact us through our </w:t>
+      </w:r>
+      <w:hyperlink r:id="rId23" w:tgtFrame="_blank" w:history="1">
+        <w:r>
+          <w:rPr>
+            <w:rStyle w:val="Hyperlink"/>
+            <w:b/>
+            <w:bCs/>
+          </w:rPr>
+          <w:t>support forums</w:t>
+        </w:r>
+      </w:hyperlink>
+      <w:r>
+        <w:t>, </w:t>
+      </w:r>
+      <w:hyperlink r:id="rId24" w:tgtFrame="_blank" w:history="1">
+        <w:r>
+          <w:rPr>
+            <w:rStyle w:val="Hyperlink"/>
+            <w:b/>
+            <w:bCs/>
+          </w:rPr>
+          <w:t>Direct-Trac</w:t>
+        </w:r>
+      </w:hyperlink>
+      <w:r>
+        <w:t>, or </w:t>
+      </w:r>
+      <w:hyperlink r:id="rId25" w:tgtFrame="_blank" w:history="1">
+        <w:r>
+          <w:rPr>
+            <w:rStyle w:val="Hyperlink"/>
+            <w:b/>
+            <w:bCs/>
+          </w:rPr>
+          <w:t>feedback portal</w:t>
+        </w:r>
+      </w:hyperlink>
+      <w:r>
+        <w:t>. We are always happy to assist you!</w:t>
       </w:r>
     </w:p>
     <w:p/>
@@ -2588,6 +2218,25 @@
       <w:shd w:val="clear" w:color="auto" w:fill="E1DFDD"/>
     </w:rPr>
   </w:style>
+  <w:style w:type="table" w:styleId="TableGrid">
+    <w:name w:val="Table Grid"/>
+    <w:basedOn w:val="TableNormal"/>
+    <w:uiPriority w:val="39"/>
+    <w:rsid w:val="002009E8"/>
+    <w:pPr>
+      <w:spacing w:after="0" w:line="240" w:lineRule="auto"/>
+    </w:pPr>
+    <w:tblPr>
+      <w:tblBorders>
+        <w:top w:val="single" w:sz="4" w:space="0" w:color="auto"/>
+        <w:left w:val="single" w:sz="4" w:space="0" w:color="auto"/>
+        <w:bottom w:val="single" w:sz="4" w:space="0" w:color="auto"/>
+        <w:right w:val="single" w:sz="4" w:space="0" w:color="auto"/>
+        <w:insideH w:val="single" w:sz="4" w:space="0" w:color="auto"/>
+        <w:insideV w:val="single" w:sz="4" w:space="0" w:color="auto"/>
+      </w:tblBorders>
+    </w:tblPr>
+  </w:style>
 </w:styles>
 </file>
 

</xml_diff>